<commit_message>
updated mileston3_v5 report document and profile.php
Changed media storage in database organization from storing media files in LAMP file system to storing media files in the database

--updated profile.php to display friends list for recipients of friend requests
</commit_message>
<xml_diff>
--- a/documentation/milestone3/cen4010_fa21_g10_milestone3_v5.docx
+++ b/documentation/milestone3/cen4010_fa21_g10_milestone3_v5.docx
@@ -19364,7 +19364,10 @@
         <w:t>Media Storage</w:t>
       </w:r>
       <w:r>
-        <w:t xml:space="preserve"> – Media files will be kept in the LAMP server’s file system</w:t>
+        <w:t xml:space="preserve"> – Media files will be kept in the </w:t>
+      </w:r>
+      <w:r>
+        <w:t>database</w:t>
       </w:r>
       <w:r>
         <w:t>. Users will be able to upload .jpg, .png, .mp4, and .mov files that can be displayed in their posts.</w:t>

</xml_diff>